<commit_message>
edited description of LinkedHashMap
</commit_message>
<xml_diff>
--- a/Collections Framework/Map.docx
+++ b/Collections Framework/Map.docx
@@ -483,7 +483,7 @@
           <w:szCs w:val="28"/>
           <w:lang w:val="en-US"/>
         </w:rPr>
-        <w:t>Entry</w:t>
+        <w:t>Node</w:t>
       </w:r>
       <w:r>
         <w:rPr>
@@ -567,23 +567,153 @@
           <w:sz w:val="28"/>
           <w:szCs w:val="28"/>
         </w:rPr>
-        <w:t xml:space="preserve">- </w:t>
-      </w:r>
-      <w:r>
-        <w:rPr>
-          <w:rFonts w:ascii="Times New Roman" w:hAnsi="Times New Roman" w:cs="Times New Roman"/>
-          <w:sz w:val="28"/>
-          <w:szCs w:val="28"/>
-        </w:rPr>
-        <w:t xml:space="preserve">это хранилище ссылок на цепочки </w:t>
-      </w:r>
-      <w:r>
-        <w:rPr>
-          <w:rFonts w:ascii="Times New Roman" w:hAnsi="Times New Roman" w:cs="Times New Roman"/>
-          <w:sz w:val="28"/>
-          <w:szCs w:val="28"/>
-        </w:rPr>
-        <w:t>значений (связанные списки).</w:t>
+        <w:t>–</w:t>
+      </w:r>
+      <w:r>
+        <w:rPr>
+          <w:rFonts w:ascii="Times New Roman" w:hAnsi="Times New Roman" w:cs="Times New Roman"/>
+          <w:sz w:val="28"/>
+          <w:szCs w:val="28"/>
+        </w:rPr>
+        <w:t xml:space="preserve"> </w:t>
+      </w:r>
+      <w:r>
+        <w:rPr>
+          <w:rFonts w:ascii="Times New Roman" w:hAnsi="Times New Roman" w:cs="Times New Roman"/>
+          <w:sz w:val="28"/>
+          <w:szCs w:val="28"/>
+        </w:rPr>
+        <w:t xml:space="preserve">и каждая </w:t>
+      </w:r>
+      <w:r>
+        <w:rPr>
+          <w:rFonts w:ascii="Times New Roman" w:hAnsi="Times New Roman" w:cs="Times New Roman"/>
+          <w:sz w:val="28"/>
+          <w:szCs w:val="28"/>
+          <w:lang w:val="en-US"/>
+        </w:rPr>
+        <w:t>Node</w:t>
+      </w:r>
+      <w:r>
+        <w:rPr>
+          <w:rFonts w:ascii="Times New Roman" w:hAnsi="Times New Roman" w:cs="Times New Roman"/>
+          <w:sz w:val="28"/>
+          <w:szCs w:val="28"/>
+        </w:rPr>
+        <w:t xml:space="preserve"> </w:t>
+      </w:r>
+      <w:r>
+        <w:rPr>
+          <w:rFonts w:ascii="Times New Roman" w:hAnsi="Times New Roman" w:cs="Times New Roman"/>
+          <w:sz w:val="28"/>
+          <w:szCs w:val="28"/>
+        </w:rPr>
+        <w:t>представляет собой класс</w:t>
+      </w:r>
+      <w:r>
+        <w:rPr>
+          <w:rFonts w:ascii="Times New Roman" w:hAnsi="Times New Roman" w:cs="Times New Roman"/>
+          <w:sz w:val="28"/>
+          <w:szCs w:val="28"/>
+        </w:rPr>
+        <w:t xml:space="preserve">, </w:t>
+      </w:r>
+      <w:r>
+        <w:rPr>
+          <w:rFonts w:ascii="Times New Roman" w:hAnsi="Times New Roman" w:cs="Times New Roman"/>
+          <w:sz w:val="28"/>
+          <w:szCs w:val="28"/>
+        </w:rPr>
+        <w:t>который</w:t>
+      </w:r>
+      <w:r>
+        <w:rPr>
+          <w:rFonts w:ascii="Times New Roman" w:hAnsi="Times New Roman" w:cs="Times New Roman"/>
+          <w:sz w:val="28"/>
+          <w:szCs w:val="28"/>
+        </w:rPr>
+        <w:t xml:space="preserve"> </w:t>
+      </w:r>
+      <w:r>
+        <w:rPr>
+          <w:rFonts w:ascii="Times New Roman" w:hAnsi="Times New Roman" w:cs="Times New Roman"/>
+          <w:sz w:val="28"/>
+          <w:szCs w:val="28"/>
+        </w:rPr>
+        <w:t>может</w:t>
+      </w:r>
+      <w:r>
+        <w:rPr>
+          <w:rFonts w:ascii="Times New Roman" w:hAnsi="Times New Roman" w:cs="Times New Roman"/>
+          <w:sz w:val="28"/>
+          <w:szCs w:val="28"/>
+        </w:rPr>
+        <w:t xml:space="preserve"> образовывать </w:t>
+      </w:r>
+      <w:r>
+        <w:rPr>
+          <w:rFonts w:ascii="Times New Roman" w:hAnsi="Times New Roman" w:cs="Times New Roman"/>
+          <w:sz w:val="28"/>
+          <w:szCs w:val="28"/>
+        </w:rPr>
+        <w:t>связанный однонаправленный</w:t>
+      </w:r>
+      <w:r>
+        <w:rPr>
+          <w:rFonts w:ascii="Times New Roman" w:hAnsi="Times New Roman" w:cs="Times New Roman"/>
+          <w:sz w:val="28"/>
+          <w:szCs w:val="28"/>
+        </w:rPr>
+        <w:t xml:space="preserve"> </w:t>
+      </w:r>
+      <w:r>
+        <w:rPr>
+          <w:rFonts w:ascii="Times New Roman" w:hAnsi="Times New Roman" w:cs="Times New Roman"/>
+          <w:sz w:val="28"/>
+          <w:szCs w:val="28"/>
+        </w:rPr>
+        <w:t>список</w:t>
+      </w:r>
+      <w:r>
+        <w:rPr>
+          <w:rFonts w:ascii="Times New Roman" w:hAnsi="Times New Roman" w:cs="Times New Roman"/>
+          <w:sz w:val="28"/>
+          <w:szCs w:val="28"/>
+        </w:rPr>
+        <w:t xml:space="preserve"> (а с </w:t>
+      </w:r>
+      <w:r>
+        <w:rPr>
+          <w:rFonts w:ascii="Times New Roman" w:hAnsi="Times New Roman" w:cs="Times New Roman"/>
+          <w:sz w:val="28"/>
+          <w:szCs w:val="28"/>
+          <w:lang w:val="en-US"/>
+        </w:rPr>
+        <w:t>java</w:t>
+      </w:r>
+      <w:r>
+        <w:rPr>
+          <w:rFonts w:ascii="Times New Roman" w:hAnsi="Times New Roman" w:cs="Times New Roman"/>
+          <w:sz w:val="28"/>
+          <w:szCs w:val="28"/>
+        </w:rPr>
+        <w:t xml:space="preserve"> 8 </w:t>
+      </w:r>
+      <w:r>
+        <w:rPr>
+          <w:rFonts w:ascii="Times New Roman" w:hAnsi="Times New Roman" w:cs="Times New Roman"/>
+          <w:sz w:val="28"/>
+          <w:szCs w:val="28"/>
+        </w:rPr>
+        <w:t>при достижении больших списков трансформируются в сбалансированные деревья)</w:t>
+      </w:r>
+      <w:r>
+        <w:rPr>
+          <w:rFonts w:ascii="Times New Roman" w:hAnsi="Times New Roman" w:cs="Times New Roman"/>
+          <w:sz w:val="28"/>
+          <w:szCs w:val="28"/>
+        </w:rPr>
+        <w:t>.</w:t>
       </w:r>
     </w:p>
     <w:p>
@@ -1263,17 +1393,73 @@
           <w:rFonts w:ascii="Times New Roman" w:eastAsia="Times New Roman" w:hAnsi="Times New Roman" w:cs="Times New Roman"/>
           <w:sz w:val="28"/>
           <w:szCs w:val="28"/>
+          <w:lang w:eastAsia="ru-RU"/>
+        </w:rPr>
+      </w:pPr>
+      <w:r>
+        <w:rPr>
+          <w:rFonts w:ascii="Times New Roman" w:eastAsia="Times New Roman" w:hAnsi="Times New Roman" w:cs="Times New Roman"/>
+          <w:sz w:val="28"/>
+          <w:szCs w:val="28"/>
+          <w:lang w:eastAsia="ru-RU"/>
+        </w:rPr>
+        <w:t xml:space="preserve">При удалении элементов из </w:t>
+      </w:r>
+      <w:proofErr w:type="spellStart"/>
+      <w:r>
+        <w:rPr>
+          <w:rFonts w:ascii="Times New Roman" w:eastAsia="Times New Roman" w:hAnsi="Times New Roman" w:cs="Times New Roman"/>
+          <w:sz w:val="28"/>
+          <w:szCs w:val="28"/>
           <w:lang w:val="en-US" w:eastAsia="ru-RU"/>
         </w:rPr>
-      </w:pPr>
-      <w:r>
-        <w:rPr>
-          <w:rFonts w:ascii="Times New Roman" w:eastAsia="Times New Roman" w:hAnsi="Times New Roman" w:cs="Times New Roman"/>
-          <w:sz w:val="28"/>
-          <w:szCs w:val="28"/>
-          <w:lang w:eastAsia="ru-RU"/>
-        </w:rPr>
-        <w:t xml:space="preserve">При удалении элементов из </w:t>
+        <w:t>hashMap</w:t>
+      </w:r>
+      <w:proofErr w:type="spellEnd"/>
+      <w:r>
+        <w:rPr>
+          <w:rFonts w:ascii="Times New Roman" w:eastAsia="Times New Roman" w:hAnsi="Times New Roman" w:cs="Times New Roman"/>
+          <w:sz w:val="28"/>
+          <w:szCs w:val="28"/>
+          <w:lang w:eastAsia="ru-RU"/>
+        </w:rPr>
+        <w:t xml:space="preserve"> </w:t>
+      </w:r>
+      <w:r>
+        <w:rPr>
+          <w:rFonts w:ascii="Times New Roman" w:eastAsia="Times New Roman" w:hAnsi="Times New Roman" w:cs="Times New Roman"/>
+          <w:sz w:val="28"/>
+          <w:szCs w:val="28"/>
+          <w:lang w:eastAsia="ru-RU"/>
+        </w:rPr>
+        <w:t>– размер коллекции не уменьшается</w:t>
+      </w:r>
+      <w:r>
+        <w:rPr>
+          <w:rFonts w:ascii="Times New Roman" w:eastAsia="Times New Roman" w:hAnsi="Times New Roman" w:cs="Times New Roman"/>
+          <w:sz w:val="28"/>
+          <w:szCs w:val="28"/>
+          <w:lang w:eastAsia="ru-RU"/>
+        </w:rPr>
+        <w:t xml:space="preserve">, </w:t>
+      </w:r>
+      <w:r>
+        <w:rPr>
+          <w:rFonts w:ascii="Times New Roman" w:eastAsia="Times New Roman" w:hAnsi="Times New Roman" w:cs="Times New Roman"/>
+          <w:sz w:val="28"/>
+          <w:szCs w:val="28"/>
+          <w:lang w:eastAsia="ru-RU"/>
+        </w:rPr>
+        <w:t xml:space="preserve">как выход </w:t>
+      </w:r>
+      <w:r>
+        <w:rPr>
+          <w:rFonts w:ascii="Times New Roman" w:eastAsia="Times New Roman" w:hAnsi="Times New Roman" w:cs="Times New Roman"/>
+          <w:sz w:val="28"/>
+          <w:szCs w:val="28"/>
+          <w:lang w:eastAsia="ru-RU"/>
+        </w:rPr>
+        <w:t xml:space="preserve">можно на основе </w:t>
       </w:r>
       <w:proofErr w:type="spellStart"/>
       <w:r>
@@ -1281,101 +1467,45 @@
           <w:rFonts w:ascii="Times New Roman" w:eastAsia="Times New Roman" w:hAnsi="Times New Roman" w:cs="Times New Roman"/>
           <w:sz w:val="28"/>
           <w:szCs w:val="28"/>
+          <w:lang w:eastAsia="ru-RU"/>
+        </w:rPr>
+        <w:t>раздолбаной</w:t>
+      </w:r>
+      <w:proofErr w:type="spellEnd"/>
+      <w:r>
+        <w:rPr>
+          <w:rFonts w:ascii="Times New Roman" w:eastAsia="Times New Roman" w:hAnsi="Times New Roman" w:cs="Times New Roman"/>
+          <w:sz w:val="28"/>
+          <w:szCs w:val="28"/>
+          <w:lang w:eastAsia="ru-RU"/>
+        </w:rPr>
+        <w:t xml:space="preserve"> коллекции </w:t>
+      </w:r>
+      <w:r>
+        <w:rPr>
+          <w:rFonts w:ascii="Times New Roman" w:eastAsia="Times New Roman" w:hAnsi="Times New Roman" w:cs="Times New Roman"/>
+          <w:sz w:val="28"/>
+          <w:szCs w:val="28"/>
+          <w:lang w:eastAsia="ru-RU"/>
+        </w:rPr>
+        <w:t xml:space="preserve">– создать </w:t>
+      </w:r>
+      <w:r>
+        <w:rPr>
+          <w:rFonts w:ascii="Times New Roman" w:eastAsia="Times New Roman" w:hAnsi="Times New Roman" w:cs="Times New Roman"/>
+          <w:sz w:val="28"/>
+          <w:szCs w:val="28"/>
+          <w:lang w:eastAsia="ru-RU"/>
+        </w:rPr>
+        <w:t xml:space="preserve">новую (передав в параметры прошлую </w:t>
+      </w:r>
+      <w:r>
+        <w:rPr>
+          <w:rFonts w:ascii="Times New Roman" w:eastAsia="Times New Roman" w:hAnsi="Times New Roman" w:cs="Times New Roman"/>
+          <w:sz w:val="28"/>
+          <w:szCs w:val="28"/>
           <w:lang w:val="en-US" w:eastAsia="ru-RU"/>
         </w:rPr>
-        <w:t>hashMap</w:t>
-      </w:r>
-      <w:proofErr w:type="spellEnd"/>
-      <w:r>
-        <w:rPr>
-          <w:rFonts w:ascii="Times New Roman" w:eastAsia="Times New Roman" w:hAnsi="Times New Roman" w:cs="Times New Roman"/>
-          <w:sz w:val="28"/>
-          <w:szCs w:val="28"/>
-          <w:lang w:eastAsia="ru-RU"/>
-        </w:rPr>
-        <w:t xml:space="preserve"> </w:t>
-      </w:r>
-      <w:r>
-        <w:rPr>
-          <w:rFonts w:ascii="Times New Roman" w:eastAsia="Times New Roman" w:hAnsi="Times New Roman" w:cs="Times New Roman"/>
-          <w:sz w:val="28"/>
-          <w:szCs w:val="28"/>
-          <w:lang w:eastAsia="ru-RU"/>
-        </w:rPr>
-        <w:t>– размер коллекции не уменьшается</w:t>
-      </w:r>
-      <w:r>
-        <w:rPr>
-          <w:rFonts w:ascii="Times New Roman" w:eastAsia="Times New Roman" w:hAnsi="Times New Roman" w:cs="Times New Roman"/>
-          <w:sz w:val="28"/>
-          <w:szCs w:val="28"/>
-          <w:lang w:eastAsia="ru-RU"/>
-        </w:rPr>
-        <w:t xml:space="preserve">, </w:t>
-      </w:r>
-      <w:r>
-        <w:rPr>
-          <w:rFonts w:ascii="Times New Roman" w:eastAsia="Times New Roman" w:hAnsi="Times New Roman" w:cs="Times New Roman"/>
-          <w:sz w:val="28"/>
-          <w:szCs w:val="28"/>
-          <w:lang w:eastAsia="ru-RU"/>
-        </w:rPr>
-        <w:t xml:space="preserve">как выход </w:t>
-      </w:r>
-      <w:r>
-        <w:rPr>
-          <w:rFonts w:ascii="Times New Roman" w:eastAsia="Times New Roman" w:hAnsi="Times New Roman" w:cs="Times New Roman"/>
-          <w:sz w:val="28"/>
-          <w:szCs w:val="28"/>
-          <w:lang w:eastAsia="ru-RU"/>
-        </w:rPr>
-        <w:t xml:space="preserve">можно на основе </w:t>
-      </w:r>
-      <w:proofErr w:type="spellStart"/>
-      <w:r>
-        <w:rPr>
-          <w:rFonts w:ascii="Times New Roman" w:eastAsia="Times New Roman" w:hAnsi="Times New Roman" w:cs="Times New Roman"/>
-          <w:sz w:val="28"/>
-          <w:szCs w:val="28"/>
-          <w:lang w:eastAsia="ru-RU"/>
-        </w:rPr>
-        <w:t>раздолбаной</w:t>
-      </w:r>
-      <w:proofErr w:type="spellEnd"/>
-      <w:r>
-        <w:rPr>
-          <w:rFonts w:ascii="Times New Roman" w:eastAsia="Times New Roman" w:hAnsi="Times New Roman" w:cs="Times New Roman"/>
-          <w:sz w:val="28"/>
-          <w:szCs w:val="28"/>
-          <w:lang w:eastAsia="ru-RU"/>
-        </w:rPr>
-        <w:t xml:space="preserve"> коллекции </w:t>
-      </w:r>
-      <w:r>
-        <w:rPr>
-          <w:rFonts w:ascii="Times New Roman" w:eastAsia="Times New Roman" w:hAnsi="Times New Roman" w:cs="Times New Roman"/>
-          <w:sz w:val="28"/>
-          <w:szCs w:val="28"/>
-          <w:lang w:eastAsia="ru-RU"/>
-        </w:rPr>
-        <w:t xml:space="preserve">– создать </w:t>
-      </w:r>
-      <w:r>
-        <w:rPr>
-          <w:rFonts w:ascii="Times New Roman" w:eastAsia="Times New Roman" w:hAnsi="Times New Roman" w:cs="Times New Roman"/>
-          <w:sz w:val="28"/>
-          <w:szCs w:val="28"/>
-          <w:lang w:eastAsia="ru-RU"/>
-        </w:rPr>
-        <w:t xml:space="preserve">новую (передав в параметры прошлую </w:t>
-      </w:r>
-      <w:r>
-        <w:rPr>
-          <w:rFonts w:ascii="Times New Roman" w:eastAsia="Times New Roman" w:hAnsi="Times New Roman" w:cs="Times New Roman"/>
-          <w:sz w:val="28"/>
-          <w:szCs w:val="28"/>
-          <w:lang w:val="en-US" w:eastAsia="ru-RU"/>
-        </w:rPr>
         <w:t>map</w:t>
       </w:r>
       <w:r>
@@ -1410,12 +1540,10 @@
           <w:rFonts w:ascii="Times New Roman" w:eastAsia="Times New Roman" w:hAnsi="Times New Roman" w:cs="Times New Roman"/>
           <w:sz w:val="28"/>
           <w:szCs w:val="28"/>
-          <w:lang w:val="en-US" w:eastAsia="ru-RU"/>
+          <w:lang w:eastAsia="ru-RU"/>
         </w:rPr>
         <w:t>.</w:t>
       </w:r>
-      <w:bookmarkStart w:id="0" w:name="_GoBack"/>
-      <w:bookmarkEnd w:id="0"/>
     </w:p>
     <w:p>
       <w:pPr>
@@ -2184,6 +2312,7 @@
           <w:szCs w:val="28"/>
           <w:lang w:eastAsia="ru-RU"/>
         </w:rPr>
+        <w:lastRenderedPageBreak/>
         <w:t>-</w:t>
       </w:r>
       <w:r>
@@ -3098,7 +3227,15 @@
           <w:sz w:val="28"/>
           <w:szCs w:val="28"/>
         </w:rPr>
-        <w:t xml:space="preserve">. </w:t>
+        <w:t>олнительных</w:t>
+      </w:r>
+      <w:r>
+        <w:rPr>
+          <w:rFonts w:ascii="Times New Roman" w:hAnsi="Times New Roman" w:cs="Times New Roman"/>
+          <w:sz w:val="28"/>
+          <w:szCs w:val="28"/>
+        </w:rPr>
+        <w:t xml:space="preserve"> </w:t>
       </w:r>
       <w:r>
         <w:rPr>
@@ -3129,99 +3266,6 @@
           <w:szCs w:val="28"/>
         </w:rPr>
       </w:pPr>
-      <w:proofErr w:type="gramStart"/>
-      <w:r>
-        <w:rPr>
-          <w:rFonts w:ascii="Times New Roman" w:hAnsi="Times New Roman" w:cs="Times New Roman"/>
-          <w:b/>
-          <w:sz w:val="28"/>
-          <w:szCs w:val="28"/>
-          <w:lang w:val="en-US"/>
-        </w:rPr>
-        <w:t>header</w:t>
-      </w:r>
-      <w:proofErr w:type="gramEnd"/>
-      <w:r>
-        <w:rPr>
-          <w:rFonts w:ascii="Times New Roman" w:hAnsi="Times New Roman" w:cs="Times New Roman"/>
-          <w:sz w:val="28"/>
-          <w:szCs w:val="28"/>
-        </w:rPr>
-        <w:t xml:space="preserve"> – </w:t>
-      </w:r>
-      <w:r>
-        <w:rPr>
-          <w:rFonts w:ascii="Times New Roman" w:hAnsi="Times New Roman" w:cs="Times New Roman"/>
-          <w:sz w:val="28"/>
-          <w:szCs w:val="28"/>
-        </w:rPr>
-        <w:t>голова двусвязного списка</w:t>
-      </w:r>
-      <w:r>
-        <w:rPr>
-          <w:rFonts w:ascii="Times New Roman" w:hAnsi="Times New Roman" w:cs="Times New Roman"/>
-          <w:sz w:val="28"/>
-          <w:szCs w:val="28"/>
-        </w:rPr>
-        <w:t xml:space="preserve">, </w:t>
-      </w:r>
-      <w:r>
-        <w:rPr>
-          <w:rFonts w:ascii="Times New Roman" w:hAnsi="Times New Roman" w:cs="Times New Roman"/>
-          <w:sz w:val="28"/>
-          <w:szCs w:val="28"/>
-        </w:rPr>
-        <w:t>при инициализации указывает сама на себя</w:t>
-      </w:r>
-      <w:r>
-        <w:rPr>
-          <w:rFonts w:ascii="Times New Roman" w:hAnsi="Times New Roman" w:cs="Times New Roman"/>
-          <w:sz w:val="28"/>
-          <w:szCs w:val="28"/>
-        </w:rPr>
-        <w:t>.</w:t>
-      </w:r>
-      <w:r>
-        <w:rPr>
-          <w:rFonts w:ascii="Times New Roman" w:hAnsi="Times New Roman" w:cs="Times New Roman"/>
-          <w:sz w:val="28"/>
-          <w:szCs w:val="28"/>
-        </w:rPr>
-        <w:t xml:space="preserve"> Значение = </w:t>
-      </w:r>
-      <w:r>
-        <w:rPr>
-          <w:rFonts w:ascii="Times New Roman" w:hAnsi="Times New Roman" w:cs="Times New Roman"/>
-          <w:sz w:val="28"/>
-          <w:szCs w:val="28"/>
-          <w:lang w:val="en-US"/>
-        </w:rPr>
-        <w:t>null</w:t>
-      </w:r>
-      <w:r>
-        <w:rPr>
-          <w:rFonts w:ascii="Times New Roman" w:hAnsi="Times New Roman" w:cs="Times New Roman"/>
-          <w:sz w:val="28"/>
-          <w:szCs w:val="28"/>
-        </w:rPr>
-        <w:t xml:space="preserve">. </w:t>
-      </w:r>
-      <w:r>
-        <w:rPr>
-          <w:rFonts w:ascii="Times New Roman" w:hAnsi="Times New Roman" w:cs="Times New Roman"/>
-          <w:sz w:val="28"/>
-          <w:szCs w:val="28"/>
-        </w:rPr>
-        <w:t>Ссылается при добавлении элементов на следующий и предыдущий элемент</w:t>
-      </w:r>
-      <w:r>
-        <w:rPr>
-          <w:rFonts w:ascii="Times New Roman" w:hAnsi="Times New Roman" w:cs="Times New Roman"/>
-          <w:sz w:val="28"/>
-          <w:szCs w:val="28"/>
-        </w:rPr>
-        <w:t>.</w:t>
-      </w:r>
     </w:p>
     <w:p>
       <w:pPr>
@@ -3235,7 +3279,6 @@
           <w:szCs w:val="28"/>
         </w:rPr>
       </w:pPr>
-      <w:proofErr w:type="spellStart"/>
       <w:proofErr w:type="gramStart"/>
       <w:r>
         <w:rPr>
@@ -3245,9 +3288,8 @@
           <w:szCs w:val="28"/>
           <w:lang w:val="en-US"/>
         </w:rPr>
-        <w:t>accessOrder</w:t>
-      </w:r>
-      <w:proofErr w:type="spellEnd"/>
+        <w:t>header</w:t>
+      </w:r>
       <w:proofErr w:type="gramEnd"/>
       <w:r>
         <w:rPr>
@@ -3255,34 +3297,25 @@
           <w:sz w:val="28"/>
           <w:szCs w:val="28"/>
         </w:rPr>
-        <w:t xml:space="preserve"> – </w:t>
-      </w:r>
-      <w:r>
-        <w:rPr>
-          <w:rFonts w:ascii="Times New Roman" w:hAnsi="Times New Roman" w:cs="Times New Roman"/>
-          <w:sz w:val="28"/>
-          <w:szCs w:val="28"/>
-        </w:rPr>
-        <w:t xml:space="preserve">указывает каким образом будет осуществляться </w:t>
-      </w:r>
-      <w:r>
-        <w:rPr>
-          <w:rFonts w:ascii="Times New Roman" w:hAnsi="Times New Roman" w:cs="Times New Roman"/>
-          <w:sz w:val="28"/>
-          <w:szCs w:val="28"/>
-        </w:rPr>
-        <w:t xml:space="preserve">сортировка </w:t>
-      </w:r>
-      <w:proofErr w:type="spellStart"/>
-      <w:r>
-        <w:rPr>
-          <w:rFonts w:ascii="Times New Roman" w:hAnsi="Times New Roman" w:cs="Times New Roman"/>
-          <w:sz w:val="28"/>
-          <w:szCs w:val="28"/>
-        </w:rPr>
-        <w:t>элеменов</w:t>
-      </w:r>
-      <w:proofErr w:type="spellEnd"/>
+        <w:t xml:space="preserve"> </w:t>
+      </w:r>
+      <w:r>
+        <w:rPr>
+          <w:rFonts w:ascii="Times New Roman" w:hAnsi="Times New Roman" w:cs="Times New Roman"/>
+          <w:sz w:val="28"/>
+          <w:szCs w:val="28"/>
+        </w:rPr>
+        <w:t xml:space="preserve">типа </w:t>
+      </w:r>
+      <w:r>
+        <w:rPr>
+          <w:rFonts w:ascii="Times New Roman" w:hAnsi="Times New Roman" w:cs="Times New Roman"/>
+          <w:sz w:val="28"/>
+          <w:szCs w:val="28"/>
+          <w:lang w:val="en-US"/>
+        </w:rPr>
+        <w:t>Entry</w:t>
+      </w:r>
       <w:r>
         <w:rPr>
           <w:rFonts w:ascii="Times New Roman" w:hAnsi="Times New Roman" w:cs="Times New Roman"/>
@@ -3296,9 +3329,17 @@
           <w:rFonts w:ascii="Times New Roman" w:hAnsi="Times New Roman" w:cs="Times New Roman"/>
           <w:sz w:val="28"/>
           <w:szCs w:val="28"/>
-          <w:lang w:val="en-US"/>
-        </w:rPr>
-        <w:t>true</w:t>
+        </w:rPr>
+        <w:t xml:space="preserve">наследник </w:t>
+      </w:r>
+      <w:r>
+        <w:rPr>
+          <w:rFonts w:ascii="Times New Roman" w:hAnsi="Times New Roman" w:cs="Times New Roman"/>
+          <w:sz w:val="28"/>
+          <w:szCs w:val="28"/>
+          <w:lang w:val="en-US"/>
+        </w:rPr>
+        <w:t>Node</w:t>
       </w:r>
       <w:r>
         <w:rPr>
@@ -3314,7 +3355,16 @@
           <w:sz w:val="28"/>
           <w:szCs w:val="28"/>
         </w:rPr>
-        <w:t>–</w:t>
+        <w:t xml:space="preserve">но добавляет </w:t>
+      </w:r>
+      <w:r>
+        <w:rPr>
+          <w:rFonts w:ascii="Times New Roman" w:hAnsi="Times New Roman" w:cs="Times New Roman"/>
+          <w:sz w:val="28"/>
+          <w:szCs w:val="28"/>
+          <w:lang w:val="en-US"/>
+        </w:rPr>
+        <w:t>before</w:t>
       </w:r>
       <w:r>
         <w:rPr>
@@ -3330,31 +3380,40 @@
           <w:sz w:val="28"/>
           <w:szCs w:val="28"/>
         </w:rPr>
-        <w:t>по порядку последнего доступа</w:t>
-      </w:r>
-      <w:r>
-        <w:rPr>
-          <w:rFonts w:ascii="Times New Roman" w:hAnsi="Times New Roman" w:cs="Times New Roman"/>
-          <w:sz w:val="28"/>
-          <w:szCs w:val="28"/>
-        </w:rPr>
-        <w:t xml:space="preserve"> (</w:t>
-      </w:r>
-      <w:r>
-        <w:rPr>
-          <w:rFonts w:ascii="Times New Roman" w:hAnsi="Times New Roman" w:cs="Times New Roman"/>
-          <w:sz w:val="28"/>
-          <w:szCs w:val="28"/>
-        </w:rPr>
-        <w:t>последний в коллекции лежит элемент – к которому обращались в последний раз</w:t>
-      </w:r>
-      <w:r>
-        <w:rPr>
-          <w:rFonts w:ascii="Times New Roman" w:hAnsi="Times New Roman" w:cs="Times New Roman"/>
-          <w:sz w:val="28"/>
-          <w:szCs w:val="28"/>
-        </w:rPr>
-        <w:t>)</w:t>
+        <w:t xml:space="preserve">и </w:t>
+      </w:r>
+      <w:r>
+        <w:rPr>
+          <w:rFonts w:ascii="Times New Roman" w:hAnsi="Times New Roman" w:cs="Times New Roman"/>
+          <w:sz w:val="28"/>
+          <w:szCs w:val="28"/>
+          <w:lang w:val="en-US"/>
+        </w:rPr>
+        <w:t>after</w:t>
+      </w:r>
+      <w:r>
+        <w:rPr>
+          <w:rFonts w:ascii="Times New Roman" w:hAnsi="Times New Roman" w:cs="Times New Roman"/>
+          <w:sz w:val="28"/>
+          <w:szCs w:val="28"/>
+        </w:rPr>
+        <w:t xml:space="preserve">) </w:t>
+      </w:r>
+      <w:r>
+        <w:rPr>
+          <w:rFonts w:ascii="Times New Roman" w:hAnsi="Times New Roman" w:cs="Times New Roman"/>
+          <w:sz w:val="28"/>
+          <w:szCs w:val="28"/>
+        </w:rPr>
+        <w:t xml:space="preserve">– </w:t>
+      </w:r>
+      <w:r>
+        <w:rPr>
+          <w:rFonts w:ascii="Times New Roman" w:hAnsi="Times New Roman" w:cs="Times New Roman"/>
+          <w:sz w:val="28"/>
+          <w:szCs w:val="28"/>
+        </w:rPr>
+        <w:t>голова двусвязного списка</w:t>
       </w:r>
       <w:r>
         <w:rPr>
@@ -3369,100 +3428,68 @@
           <w:rFonts w:ascii="Times New Roman" w:hAnsi="Times New Roman" w:cs="Times New Roman"/>
           <w:sz w:val="28"/>
           <w:szCs w:val="28"/>
-          <w:lang w:val="en-US"/>
-        </w:rPr>
-        <w:t>false</w:t>
-      </w:r>
-      <w:r>
-        <w:rPr>
-          <w:rFonts w:ascii="Times New Roman" w:hAnsi="Times New Roman" w:cs="Times New Roman"/>
-          <w:sz w:val="28"/>
-          <w:szCs w:val="28"/>
-        </w:rPr>
-        <w:t xml:space="preserve"> </w:t>
-      </w:r>
-      <w:r>
-        <w:rPr>
-          <w:rFonts w:ascii="Times New Roman" w:hAnsi="Times New Roman" w:cs="Times New Roman"/>
-          <w:sz w:val="28"/>
-          <w:szCs w:val="28"/>
-        </w:rPr>
-        <w:t>–</w:t>
-      </w:r>
-      <w:r>
-        <w:rPr>
-          <w:rFonts w:ascii="Times New Roman" w:hAnsi="Times New Roman" w:cs="Times New Roman"/>
-          <w:sz w:val="28"/>
-          <w:szCs w:val="28"/>
-        </w:rPr>
-        <w:t xml:space="preserve"> </w:t>
-      </w:r>
-      <w:r>
-        <w:rPr>
-          <w:rFonts w:ascii="Times New Roman" w:hAnsi="Times New Roman" w:cs="Times New Roman"/>
-          <w:sz w:val="28"/>
-          <w:szCs w:val="28"/>
-        </w:rPr>
-        <w:t>доступ в том порядке в котором добавлялись)</w:t>
-      </w:r>
-      <w:r>
-        <w:rPr>
-          <w:rFonts w:ascii="Times New Roman" w:hAnsi="Times New Roman" w:cs="Times New Roman"/>
-          <w:sz w:val="28"/>
-          <w:szCs w:val="28"/>
-        </w:rPr>
-        <w:t xml:space="preserve">, </w:t>
-      </w:r>
-      <w:r>
-        <w:rPr>
-          <w:rFonts w:ascii="Times New Roman" w:hAnsi="Times New Roman" w:cs="Times New Roman"/>
-          <w:sz w:val="28"/>
-          <w:szCs w:val="28"/>
-        </w:rPr>
-        <w:t xml:space="preserve">влияют на порядок только методы </w:t>
-      </w:r>
-      <w:r>
-        <w:rPr>
-          <w:rFonts w:ascii="Times New Roman" w:hAnsi="Times New Roman" w:cs="Times New Roman"/>
-          <w:sz w:val="28"/>
-          <w:szCs w:val="28"/>
-          <w:lang w:val="en-US"/>
-        </w:rPr>
-        <w:t>get</w:t>
-      </w:r>
-      <w:r>
-        <w:rPr>
-          <w:rFonts w:ascii="Times New Roman" w:hAnsi="Times New Roman" w:cs="Times New Roman"/>
-          <w:sz w:val="28"/>
-          <w:szCs w:val="28"/>
-        </w:rPr>
-        <w:t xml:space="preserve">() </w:t>
-      </w:r>
-      <w:r>
-        <w:rPr>
-          <w:rFonts w:ascii="Times New Roman" w:hAnsi="Times New Roman" w:cs="Times New Roman"/>
-          <w:sz w:val="28"/>
-          <w:szCs w:val="28"/>
-        </w:rPr>
-        <w:t xml:space="preserve">и </w:t>
-      </w:r>
-      <w:r>
-        <w:rPr>
-          <w:rFonts w:ascii="Times New Roman" w:hAnsi="Times New Roman" w:cs="Times New Roman"/>
-          <w:sz w:val="28"/>
-          <w:szCs w:val="28"/>
-          <w:lang w:val="en-US"/>
-        </w:rPr>
-        <w:t>put</w:t>
-      </w:r>
-      <w:r>
-        <w:rPr>
-          <w:rFonts w:ascii="Times New Roman" w:hAnsi="Times New Roman" w:cs="Times New Roman"/>
-          <w:sz w:val="28"/>
-          <w:szCs w:val="28"/>
-        </w:rPr>
-        <w:t>().</w:t>
-      </w:r>
+        </w:rPr>
+        <w:t>при инициализации указывает сама на себя</w:t>
+      </w:r>
+      <w:r>
+        <w:rPr>
+          <w:rFonts w:ascii="Times New Roman" w:hAnsi="Times New Roman" w:cs="Times New Roman"/>
+          <w:sz w:val="28"/>
+          <w:szCs w:val="28"/>
+        </w:rPr>
+        <w:t>.</w:t>
+      </w:r>
+      <w:r>
+        <w:rPr>
+          <w:rFonts w:ascii="Times New Roman" w:hAnsi="Times New Roman" w:cs="Times New Roman"/>
+          <w:sz w:val="28"/>
+          <w:szCs w:val="28"/>
+        </w:rPr>
+        <w:t xml:space="preserve"> Значение = </w:t>
+      </w:r>
+      <w:r>
+        <w:rPr>
+          <w:rFonts w:ascii="Times New Roman" w:hAnsi="Times New Roman" w:cs="Times New Roman"/>
+          <w:sz w:val="28"/>
+          <w:szCs w:val="28"/>
+          <w:lang w:val="en-US"/>
+        </w:rPr>
+        <w:t>null</w:t>
+      </w:r>
+      <w:r>
+        <w:rPr>
+          <w:rFonts w:ascii="Times New Roman" w:hAnsi="Times New Roman" w:cs="Times New Roman"/>
+          <w:sz w:val="28"/>
+          <w:szCs w:val="28"/>
+        </w:rPr>
+        <w:t xml:space="preserve">. </w:t>
+      </w:r>
+      <w:r>
+        <w:rPr>
+          <w:rFonts w:ascii="Times New Roman" w:hAnsi="Times New Roman" w:cs="Times New Roman"/>
+          <w:sz w:val="28"/>
+          <w:szCs w:val="28"/>
+        </w:rPr>
+        <w:t>Ссылается при добавлении элементов на следующий и предыдущий элемент</w:t>
+      </w:r>
+      <w:r>
+        <w:rPr>
+          <w:rFonts w:ascii="Times New Roman" w:hAnsi="Times New Roman" w:cs="Times New Roman"/>
+          <w:sz w:val="28"/>
+          <w:szCs w:val="28"/>
+        </w:rPr>
+        <w:t xml:space="preserve"> перенапрвляется</w:t>
+      </w:r>
+      <w:r>
+        <w:rPr>
+          <w:rFonts w:ascii="Times New Roman" w:hAnsi="Times New Roman" w:cs="Times New Roman"/>
+          <w:sz w:val="28"/>
+          <w:szCs w:val="28"/>
+        </w:rPr>
+        <w:t>.</w:t>
+      </w:r>
+      <w:bookmarkStart w:id="0" w:name="_GoBack"/>
+      <w:bookmarkEnd w:id="0"/>
     </w:p>
     <w:p>
       <w:pPr>
@@ -3476,6 +3503,247 @@
           <w:szCs w:val="28"/>
         </w:rPr>
       </w:pPr>
+      <w:proofErr w:type="spellStart"/>
+      <w:proofErr w:type="gramStart"/>
+      <w:r>
+        <w:rPr>
+          <w:rFonts w:ascii="Times New Roman" w:hAnsi="Times New Roman" w:cs="Times New Roman"/>
+          <w:b/>
+          <w:sz w:val="28"/>
+          <w:szCs w:val="28"/>
+          <w:lang w:val="en-US"/>
+        </w:rPr>
+        <w:t>accessOrder</w:t>
+      </w:r>
+      <w:proofErr w:type="spellEnd"/>
+      <w:proofErr w:type="gramEnd"/>
+      <w:r>
+        <w:rPr>
+          <w:rFonts w:ascii="Times New Roman" w:hAnsi="Times New Roman" w:cs="Times New Roman"/>
+          <w:sz w:val="28"/>
+          <w:szCs w:val="28"/>
+        </w:rPr>
+        <w:t xml:space="preserve"> – </w:t>
+      </w:r>
+      <w:r>
+        <w:rPr>
+          <w:rFonts w:ascii="Times New Roman" w:hAnsi="Times New Roman" w:cs="Times New Roman"/>
+          <w:sz w:val="28"/>
+          <w:szCs w:val="28"/>
+        </w:rPr>
+        <w:t xml:space="preserve">указывает каким образом будет осуществляться </w:t>
+      </w:r>
+      <w:r>
+        <w:rPr>
+          <w:rFonts w:ascii="Times New Roman" w:hAnsi="Times New Roman" w:cs="Times New Roman"/>
+          <w:sz w:val="28"/>
+          <w:szCs w:val="28"/>
+        </w:rPr>
+        <w:t xml:space="preserve">сортировка </w:t>
+      </w:r>
+      <w:proofErr w:type="spellStart"/>
+      <w:r>
+        <w:rPr>
+          <w:rFonts w:ascii="Times New Roman" w:hAnsi="Times New Roman" w:cs="Times New Roman"/>
+          <w:sz w:val="28"/>
+          <w:szCs w:val="28"/>
+        </w:rPr>
+        <w:t>элеменов</w:t>
+      </w:r>
+      <w:proofErr w:type="spellEnd"/>
+      <w:r>
+        <w:rPr>
+          <w:rFonts w:ascii="Times New Roman" w:hAnsi="Times New Roman" w:cs="Times New Roman"/>
+          <w:sz w:val="28"/>
+          <w:szCs w:val="28"/>
+        </w:rPr>
+        <w:t xml:space="preserve"> (</w:t>
+      </w:r>
+      <w:r>
+        <w:rPr>
+          <w:rFonts w:ascii="Times New Roman" w:hAnsi="Times New Roman" w:cs="Times New Roman"/>
+          <w:sz w:val="28"/>
+          <w:szCs w:val="28"/>
+          <w:lang w:val="en-US"/>
+        </w:rPr>
+        <w:t>true</w:t>
+      </w:r>
+      <w:r>
+        <w:rPr>
+          <w:rFonts w:ascii="Times New Roman" w:hAnsi="Times New Roman" w:cs="Times New Roman"/>
+          <w:sz w:val="28"/>
+          <w:szCs w:val="28"/>
+        </w:rPr>
+        <w:t xml:space="preserve"> </w:t>
+      </w:r>
+      <w:r>
+        <w:rPr>
+          <w:rFonts w:ascii="Times New Roman" w:hAnsi="Times New Roman" w:cs="Times New Roman"/>
+          <w:sz w:val="28"/>
+          <w:szCs w:val="28"/>
+        </w:rPr>
+        <w:t>–</w:t>
+      </w:r>
+      <w:r>
+        <w:rPr>
+          <w:rFonts w:ascii="Times New Roman" w:hAnsi="Times New Roman" w:cs="Times New Roman"/>
+          <w:sz w:val="28"/>
+          <w:szCs w:val="28"/>
+        </w:rPr>
+        <w:t xml:space="preserve"> </w:t>
+      </w:r>
+      <w:r>
+        <w:rPr>
+          <w:rFonts w:ascii="Times New Roman" w:hAnsi="Times New Roman" w:cs="Times New Roman"/>
+          <w:sz w:val="28"/>
+          <w:szCs w:val="28"/>
+        </w:rPr>
+        <w:t>по порядку последнего доступа</w:t>
+      </w:r>
+      <w:r>
+        <w:rPr>
+          <w:rFonts w:ascii="Times New Roman" w:hAnsi="Times New Roman" w:cs="Times New Roman"/>
+          <w:sz w:val="28"/>
+          <w:szCs w:val="28"/>
+        </w:rPr>
+        <w:t xml:space="preserve"> (</w:t>
+      </w:r>
+      <w:r>
+        <w:rPr>
+          <w:rFonts w:ascii="Times New Roman" w:hAnsi="Times New Roman" w:cs="Times New Roman"/>
+          <w:sz w:val="28"/>
+          <w:szCs w:val="28"/>
+        </w:rPr>
+        <w:t>последний в коллекции лежит элемент – к которому обращались в последний раз</w:t>
+      </w:r>
+      <w:r>
+        <w:rPr>
+          <w:rFonts w:ascii="Times New Roman" w:hAnsi="Times New Roman" w:cs="Times New Roman"/>
+          <w:sz w:val="28"/>
+          <w:szCs w:val="28"/>
+        </w:rPr>
+        <w:t>)</w:t>
+      </w:r>
+      <w:r>
+        <w:rPr>
+          <w:rFonts w:ascii="Times New Roman" w:hAnsi="Times New Roman" w:cs="Times New Roman"/>
+          <w:sz w:val="28"/>
+          <w:szCs w:val="28"/>
+        </w:rPr>
+        <w:t xml:space="preserve">, </w:t>
+      </w:r>
+      <w:r>
+        <w:rPr>
+          <w:rFonts w:ascii="Times New Roman" w:hAnsi="Times New Roman" w:cs="Times New Roman"/>
+          <w:sz w:val="28"/>
+          <w:szCs w:val="28"/>
+          <w:lang w:val="en-US"/>
+        </w:rPr>
+        <w:t>false</w:t>
+      </w:r>
+      <w:r>
+        <w:rPr>
+          <w:rFonts w:ascii="Times New Roman" w:hAnsi="Times New Roman" w:cs="Times New Roman"/>
+          <w:sz w:val="28"/>
+          <w:szCs w:val="28"/>
+        </w:rPr>
+        <w:t xml:space="preserve"> </w:t>
+      </w:r>
+      <w:r>
+        <w:rPr>
+          <w:rFonts w:ascii="Times New Roman" w:hAnsi="Times New Roman" w:cs="Times New Roman"/>
+          <w:sz w:val="28"/>
+          <w:szCs w:val="28"/>
+        </w:rPr>
+        <w:t>–</w:t>
+      </w:r>
+      <w:r>
+        <w:rPr>
+          <w:rFonts w:ascii="Times New Roman" w:hAnsi="Times New Roman" w:cs="Times New Roman"/>
+          <w:sz w:val="28"/>
+          <w:szCs w:val="28"/>
+        </w:rPr>
+        <w:t xml:space="preserve"> </w:t>
+      </w:r>
+      <w:r>
+        <w:rPr>
+          <w:rFonts w:ascii="Times New Roman" w:hAnsi="Times New Roman" w:cs="Times New Roman"/>
+          <w:sz w:val="28"/>
+          <w:szCs w:val="28"/>
+        </w:rPr>
+        <w:t>доступ в том порядке в котором добавлялись)</w:t>
+      </w:r>
+      <w:r>
+        <w:rPr>
+          <w:rFonts w:ascii="Times New Roman" w:hAnsi="Times New Roman" w:cs="Times New Roman"/>
+          <w:sz w:val="28"/>
+          <w:szCs w:val="28"/>
+        </w:rPr>
+        <w:t xml:space="preserve">, </w:t>
+      </w:r>
+      <w:r>
+        <w:rPr>
+          <w:rFonts w:ascii="Times New Roman" w:hAnsi="Times New Roman" w:cs="Times New Roman"/>
+          <w:sz w:val="28"/>
+          <w:szCs w:val="28"/>
+        </w:rPr>
+        <w:t xml:space="preserve">влияют на порядок только методы </w:t>
+      </w:r>
+      <w:r>
+        <w:rPr>
+          <w:rFonts w:ascii="Times New Roman" w:hAnsi="Times New Roman" w:cs="Times New Roman"/>
+          <w:sz w:val="28"/>
+          <w:szCs w:val="28"/>
+          <w:lang w:val="en-US"/>
+        </w:rPr>
+        <w:t>get</w:t>
+      </w:r>
+      <w:r>
+        <w:rPr>
+          <w:rFonts w:ascii="Times New Roman" w:hAnsi="Times New Roman" w:cs="Times New Roman"/>
+          <w:sz w:val="28"/>
+          <w:szCs w:val="28"/>
+        </w:rPr>
+        <w:t xml:space="preserve">() </w:t>
+      </w:r>
+      <w:r>
+        <w:rPr>
+          <w:rFonts w:ascii="Times New Roman" w:hAnsi="Times New Roman" w:cs="Times New Roman"/>
+          <w:sz w:val="28"/>
+          <w:szCs w:val="28"/>
+        </w:rPr>
+        <w:t xml:space="preserve">и </w:t>
+      </w:r>
+      <w:r>
+        <w:rPr>
+          <w:rFonts w:ascii="Times New Roman" w:hAnsi="Times New Roman" w:cs="Times New Roman"/>
+          <w:sz w:val="28"/>
+          <w:szCs w:val="28"/>
+          <w:lang w:val="en-US"/>
+        </w:rPr>
+        <w:t>put</w:t>
+      </w:r>
+      <w:r>
+        <w:rPr>
+          <w:rFonts w:ascii="Times New Roman" w:hAnsi="Times New Roman" w:cs="Times New Roman"/>
+          <w:sz w:val="28"/>
+          <w:szCs w:val="28"/>
+        </w:rPr>
+        <w:t>().</w:t>
+      </w:r>
+    </w:p>
+    <w:p>
+      <w:pPr>
+        <w:pStyle w:val="ab"/>
+        <w:spacing w:after="0"/>
+        <w:ind w:left="0"/>
+        <w:jc w:val="both"/>
+        <w:rPr>
+          <w:rFonts w:ascii="Times New Roman" w:hAnsi="Times New Roman" w:cs="Times New Roman"/>
+          <w:sz w:val="28"/>
+          <w:szCs w:val="28"/>
+        </w:rPr>
+      </w:pPr>
     </w:p>
     <w:p>
       <w:pPr>
@@ -3494,6 +3762,7 @@
           <w:noProof/>
           <w:lang w:eastAsia="ru-RU"/>
         </w:rPr>
+        <w:lastRenderedPageBreak/>
         <w:drawing>
           <wp:inline distT="0" distB="0" distL="0" distR="0" wp14:anchorId="55019D40" wp14:editId="29AF7332">
             <wp:extent cx="4849977" cy="1600131"/>
@@ -3549,7 +3818,6 @@
           <w:sz w:val="28"/>
           <w:szCs w:val="28"/>
         </w:rPr>
-        <w:lastRenderedPageBreak/>
         <w:t xml:space="preserve">В этой реализации есть метод </w:t>
       </w:r>
       <w:proofErr w:type="spellStart"/>
@@ -4677,6 +4945,7 @@
           <w:sz w:val="28"/>
           <w:szCs w:val="28"/>
         </w:rPr>
+        <w:lastRenderedPageBreak/>
         <w:t xml:space="preserve">-Путь </w:t>
       </w:r>
       <w:r>
@@ -4895,7 +5164,6 @@
           <w:noProof/>
           <w:lang w:eastAsia="ru-RU"/>
         </w:rPr>
-        <w:lastRenderedPageBreak/>
         <w:drawing>
           <wp:inline distT="0" distB="0" distL="0" distR="0">
             <wp:extent cx="3035808" cy="1461858"/>
@@ -6187,6 +6455,7 @@
           <w:noProof/>
           <w:lang w:eastAsia="ru-RU"/>
         </w:rPr>
+        <w:lastRenderedPageBreak/>
         <w:drawing>
           <wp:inline distT="0" distB="0" distL="0" distR="0" wp14:anchorId="416E9FDA" wp14:editId="660A4D02">
             <wp:extent cx="6645910" cy="1638935"/>
@@ -6649,7 +6918,6 @@
           <w:szCs w:val="28"/>
           <w:lang w:val="en-US"/>
         </w:rPr>
-        <w:lastRenderedPageBreak/>
         <w:t>EnumMap</w:t>
       </w:r>
       <w:proofErr w:type="spellEnd"/>

</xml_diff>